<commit_message>
updated current job description
</commit_message>
<xml_diff>
--- a/downloads/CV Stephanie Slater.docx
+++ b/downloads/CV Stephanie Slater.docx
@@ -2,6 +2,8 @@
 <file path=word/document.xml><?xml version="1.0" encoding="utf-8"?>
 <w:document xmlns:wpc="http://schemas.microsoft.com/office/word/2010/wordprocessingCanvas" xmlns:mc="http://schemas.openxmlformats.org/markup-compatibility/2006" xmlns:o="urn:schemas-microsoft-com:office:office" xmlns:r="http://schemas.openxmlformats.org/officeDocument/2006/relationships" xmlns:m="http://schemas.openxmlformats.org/officeDocument/2006/math" xmlns:v="urn:schemas-microsoft-com:vml" xmlns:wp14="http://schemas.microsoft.com/office/word/2010/wordprocessingDrawing" xmlns:wp="http://schemas.openxmlformats.org/drawingml/2006/wordprocessingDrawing" xmlns:w10="urn:schemas-microsoft-com:office:word" xmlns:w="http://schemas.openxmlformats.org/wordprocessingml/2006/main" xmlns:w14="http://schemas.microsoft.com/office/word/2010/wordml" xmlns:wpg="http://schemas.microsoft.com/office/word/2010/wordprocessingGroup" xmlns:wpi="http://schemas.microsoft.com/office/word/2010/wordprocessingInk" xmlns:wne="http://schemas.microsoft.com/office/word/2006/wordml" xmlns:wps="http://schemas.microsoft.com/office/word/2010/wordprocessingShape" mc:Ignorable="w14 wp14">
   <w:body>
+    <w:bookmarkStart w:id="0" w:name="_GoBack"/>
+    <w:bookmarkEnd w:id="0"/>
     <w:p>
       <w:pPr>
         <w:pStyle w:val="Heading1"/>
@@ -9,7 +11,7 @@
       <w:r>
         <w:rPr>
           <w:noProof/>
-          <w:lang w:val="en-NZ" w:eastAsia="en-NZ"/>
+          <w:lang w:eastAsia="en-GB"/>
         </w:rPr>
         <mc:AlternateContent>
           <mc:Choice Requires="wps">
@@ -272,7 +274,7 @@
       <w:r>
         <w:rPr>
           <w:noProof/>
-          <w:lang w:val="en-NZ" w:eastAsia="en-NZ"/>
+          <w:lang w:eastAsia="en-GB"/>
         </w:rPr>
         <mc:AlternateContent>
           <mc:Choice Requires="wps">
@@ -551,7 +553,7 @@
         <w:rPr>
           <w:noProof/>
           <w:highlight w:val="lightGray"/>
-          <w:lang w:val="en-NZ" w:eastAsia="en-NZ"/>
+          <w:lang w:eastAsia="en-GB"/>
         </w:rPr>
         <mc:AlternateContent>
           <mc:Choice Requires="wps">
@@ -638,11 +640,20 @@
         <w:t xml:space="preserve">27/06/16 </w:t>
       </w:r>
       <w:r>
-        <w:t>to present Ministry of Defence.</w:t>
+        <w:t xml:space="preserve">to present </w:t>
+      </w:r>
+      <w:r>
+        <w:t>Veterans’ Affairs, NZ</w:t>
+      </w:r>
+      <w:r>
+        <w:t xml:space="preserve"> Defence</w:t>
+      </w:r>
+      <w:r>
+        <w:t xml:space="preserve"> Force.</w:t>
       </w:r>
       <w:proofErr w:type="gramEnd"/>
       <w:r>
-        <w:t xml:space="preserve"> Team Leader Rehabilitation at Veterans’ Affairs </w:t>
+        <w:t xml:space="preserve"> Team Leader Rehabilitation </w:t>
       </w:r>
       <w:r>
         <w:t>(9 day fortnight)</w:t>
@@ -1232,7 +1243,7 @@
         <w:rPr>
           <w:noProof/>
           <w:highlight w:val="lightGray"/>
-          <w:lang w:val="en-NZ" w:eastAsia="en-NZ"/>
+          <w:lang w:eastAsia="en-GB"/>
         </w:rPr>
         <mc:AlternateContent>
           <mc:Choice Requires="wps">
@@ -1637,7 +1648,7 @@
         <w:rPr>
           <w:noProof/>
           <w:highlight w:val="lightGray"/>
-          <w:lang w:val="en-NZ" w:eastAsia="en-NZ"/>
+          <w:lang w:eastAsia="en-GB"/>
         </w:rPr>
         <mc:AlternateContent>
           <mc:Choice Requires="wps">
@@ -1846,7 +1857,7 @@
         <w:rPr>
           <w:noProof/>
           <w:highlight w:val="lightGray"/>
-          <w:lang w:val="en-NZ" w:eastAsia="en-NZ"/>
+          <w:lang w:eastAsia="en-GB"/>
         </w:rPr>
         <mc:AlternateContent>
           <mc:Choice Requires="wps">
@@ -2028,7 +2039,7 @@
         <w:rPr>
           <w:noProof/>
           <w:highlight w:val="lightGray"/>
-          <w:lang w:val="en-NZ" w:eastAsia="en-NZ"/>
+          <w:lang w:eastAsia="en-GB"/>
         </w:rPr>
         <mc:AlternateContent>
           <mc:Choice Requires="wps">
@@ -2417,8 +2428,6 @@
       <w:r>
         <w:t>References are available on request</w:t>
       </w:r>
-      <w:bookmarkStart w:id="0" w:name="_GoBack"/>
-      <w:bookmarkEnd w:id="0"/>
     </w:p>
     <w:sectPr>
       <w:headerReference w:type="default" r:id="rId10"/>
@@ -2469,12 +2478,12 @@
         <w:noProof/>
         <w:sz w:val="24"/>
         <w:szCs w:val="24"/>
-        <w:lang w:val="en-NZ" w:eastAsia="en-NZ"/>
+        <w:lang w:eastAsia="en-GB"/>
       </w:rPr>
       <mc:AlternateContent>
         <mc:Choice Requires="wps">
           <w:drawing>
-            <wp:anchor distT="0" distB="0" distL="114300" distR="114300" simplePos="0" relativeHeight="251657728" behindDoc="0" locked="0" layoutInCell="1" allowOverlap="1" wp14:anchorId="6520138C" wp14:editId="1A9ABBDA">
+            <wp:anchor distT="0" distB="0" distL="114300" distR="114300" simplePos="0" relativeHeight="251657728" behindDoc="0" locked="0" layoutInCell="1" allowOverlap="1" wp14:anchorId="20225B56" wp14:editId="6116A844">
               <wp:simplePos x="0" y="0"/>
               <wp:positionH relativeFrom="column">
                 <wp:posOffset>-960120</wp:posOffset>
@@ -2638,12 +2647,12 @@
         <w:noProof/>
         <w:sz w:val="24"/>
         <w:szCs w:val="24"/>
-        <w:lang w:val="en-NZ" w:eastAsia="en-NZ"/>
+        <w:lang w:eastAsia="en-GB"/>
       </w:rPr>
       <mc:AlternateContent>
         <mc:Choice Requires="wps">
           <w:drawing>
-            <wp:anchor distT="0" distB="0" distL="114300" distR="114300" simplePos="0" relativeHeight="251658752" behindDoc="0" locked="0" layoutInCell="0" allowOverlap="1" wp14:anchorId="3D255371" wp14:editId="5BFEE732">
+            <wp:anchor distT="0" distB="0" distL="114300" distR="114300" simplePos="0" relativeHeight="251658752" behindDoc="0" locked="0" layoutInCell="0" allowOverlap="1" wp14:anchorId="3D42111E" wp14:editId="2A9792A0">
               <wp:simplePos x="0" y="0"/>
               <wp:positionH relativeFrom="column">
                 <wp:posOffset>-960120</wp:posOffset>
@@ -2774,7 +2783,7 @@
         <w:rFonts w:ascii="Arial" w:hAnsi="Arial" w:cs="Arial"/>
         <w:noProof/>
       </w:rPr>
-      <w:t>4</w:t>
+      <w:t>1</w:t>
     </w:r>
     <w:r>
       <w:rPr>
@@ -2857,7 +2866,7 @@
     <w:r>
       <w:rPr>
         <w:noProof/>
-        <w:lang w:val="en-NZ" w:eastAsia="en-NZ"/>
+        <w:lang w:eastAsia="en-GB"/>
       </w:rPr>
       <mc:AlternateContent>
         <mc:Choice Requires="wps">

</xml_diff>